<commit_message>
agregar resultados y conclusiones
</commit_message>
<xml_diff>
--- a/docs/DocumentacionSprout.docx
+++ b/docs/DocumentacionSprout.docx
@@ -227,7 +227,7 @@
                                 <a:avLst/>
                               </a:prstGeom>
                               <a:blipFill>
-                                <a:blip r:embed="rId6"/>
+                                <a:blip r:embed="rId7"/>
                                 <a:stretch>
                                   <a:fillRect r="-7574"/>
                                 </a:stretch>
@@ -393,7 +393,7 @@
                       <v:path arrowok="t" o:connecttype="custom" o:connectlocs="0,0;7315200,0;7315200,1130373;3620757,733885;0,1092249;0,0" o:connectangles="0,0,0,0,0,0"/>
                     </v:shape>
                     <v:rect id="Rectángulo 151" o:spid="_x0000_s1028" style="position:absolute;width:73152;height:12161;visibility:visible;mso-wrap-style:square;v-text-anchor:middle" o:gfxdata="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" stroked="f" strokeweight="1pt">
-                      <v:fill r:id="rId7" o:title="" recolor="t" rotate="t" type="frame"/>
+                      <v:fill r:id="rId8" o:title="" recolor="t" rotate="t" type="frame"/>
                       <v:textbox>
                         <w:txbxContent>
                           <w:p>
@@ -1278,6 +1278,13 @@
     </w:sdt>
     <w:sdt>
       <w:sdtPr>
+        <w:rPr>
+          <w:rFonts w:asciiTheme="minorHAnsi" w:eastAsiaTheme="minorHAnsi" w:hAnsiTheme="minorHAnsi" w:cstheme="minorBidi"/>
+          <w:color w:val="auto"/>
+          <w:sz w:val="22"/>
+          <w:szCs w:val="22"/>
+          <w:lang w:eastAsia="en-US"/>
+        </w:rPr>
         <w:id w:val="1224181325"/>
         <w:docPartObj>
           <w:docPartGallery w:val="Table of Contents"/>
@@ -1286,13 +1293,8 @@
       </w:sdtPr>
       <w:sdtEndPr>
         <w:rPr>
-          <w:rFonts w:asciiTheme="minorHAnsi" w:eastAsiaTheme="minorHAnsi" w:hAnsiTheme="minorHAnsi" w:cstheme="minorBidi"/>
           <w:b/>
           <w:bCs/>
-          <w:color w:val="auto"/>
-          <w:sz w:val="22"/>
-          <w:szCs w:val="22"/>
-          <w:lang w:eastAsia="en-US"/>
         </w:rPr>
       </w:sdtEndPr>
       <w:sdtContent>
@@ -5247,8 +5249,6 @@
         </w:rPr>
       </w:pPr>
       <w:bookmarkStart w:id="4" w:name="_Toc396960916"/>
-      <w:bookmarkStart w:id="5" w:name="_GoBack"/>
-      <w:bookmarkEnd w:id="5"/>
       <w:r>
         <w:rPr>
           <w:b/>
@@ -7027,7 +7027,7 @@
           <w:color w:val="000000" w:themeColor="text1"/>
         </w:rPr>
       </w:pPr>
-      <w:bookmarkStart w:id="6" w:name="_Toc396960917"/>
+      <w:bookmarkStart w:id="5" w:name="_Toc396960917"/>
       <w:r>
         <w:rPr>
           <w:b/>
@@ -7084,7 +7084,7 @@
         </w:rPr>
         <w:t xml:space="preserve"> (LFU)</w:t>
       </w:r>
-      <w:bookmarkEnd w:id="6"/>
+      <w:bookmarkEnd w:id="5"/>
     </w:p>
     <w:p/>
     <w:p/>
@@ -8648,7 +8648,7 @@
           <w:color w:val="000000" w:themeColor="text1"/>
         </w:rPr>
       </w:pPr>
-      <w:bookmarkStart w:id="7" w:name="_Toc396960918"/>
+      <w:bookmarkStart w:id="6" w:name="_Toc396960918"/>
       <w:r>
         <w:rPr>
           <w:b/>
@@ -8665,7 +8665,7 @@
         </w:rPr>
         <w:t>Random</w:t>
       </w:r>
-      <w:bookmarkEnd w:id="7"/>
+      <w:bookmarkEnd w:id="6"/>
       <w:proofErr w:type="spellEnd"/>
     </w:p>
     <w:p/>
@@ -8682,7 +8682,44 @@
           <w:rFonts w:ascii="Arial" w:hAnsi="Arial" w:cs="Arial"/>
           <w:sz w:val="24"/>
         </w:rPr>
-        <w:t xml:space="preserve">La razón principal para la selección del algoritmo fue debido a la poca complejidad en su implementación debido a razones de tiempo, además notamos que en tiempos se acerca mucho al algoritmo FIFO. Básicamente lo que el algoritmo hace es seleccionar una página de manera aleatoria para ser desalojada </w:t>
+        <w:t>La razón principal para la selección del algoritmo fue debido a la poca complejidad en su implementación debido a razones de tiempo, además notamos que en tiempos</w:t>
+      </w:r>
+      <w:r>
+        <w:rPr>
+          <w:rFonts w:ascii="Arial" w:hAnsi="Arial" w:cs="Arial"/>
+          <w:sz w:val="24"/>
+        </w:rPr>
+        <w:t xml:space="preserve"> de ejecución y la cantidad de </w:t>
+      </w:r>
+      <w:proofErr w:type="spellStart"/>
+      <w:r>
+        <w:rPr>
+          <w:rFonts w:ascii="Arial" w:hAnsi="Arial" w:cs="Arial"/>
+          <w:sz w:val="24"/>
+        </w:rPr>
+        <w:t>misses</w:t>
+      </w:r>
+      <w:proofErr w:type="spellEnd"/>
+      <w:r>
+        <w:rPr>
+          <w:rFonts w:ascii="Arial" w:hAnsi="Arial" w:cs="Arial"/>
+          <w:sz w:val="24"/>
+        </w:rPr>
+        <w:t xml:space="preserve"> se acerca mucho al algoritmo FIFO. Básicamente lo que el algoritmo hace es seleccionar una página de manera aleatoria</w:t>
+      </w:r>
+      <w:r>
+        <w:rPr>
+          <w:rFonts w:ascii="Arial" w:hAnsi="Arial" w:cs="Arial"/>
+          <w:sz w:val="24"/>
+        </w:rPr>
+        <w:t xml:space="preserve"> </w:t>
+      </w:r>
+      <w:r>
+        <w:rPr>
+          <w:rFonts w:ascii="Arial" w:hAnsi="Arial" w:cs="Arial"/>
+          <w:sz w:val="24"/>
+        </w:rPr>
+        <w:t xml:space="preserve"> para ser desalojada </w:t>
       </w:r>
       <w:r>
         <w:rPr>
@@ -8724,15 +8761,7 @@
           <w:sz w:val="24"/>
           <w:szCs w:val="24"/>
         </w:rPr>
-        <w:t xml:space="preserve"> </w:t>
-      </w:r>
-      <w:r>
-        <w:rPr>
-          <w:rFonts w:ascii="Arial" w:hAnsi="Arial" w:cs="Arial"/>
-          <w:sz w:val="24"/>
-          <w:szCs w:val="24"/>
-        </w:rPr>
-        <w:t xml:space="preserve">Vector y </w:t>
+        <w:t xml:space="preserve"> Vector y </w:t>
       </w:r>
       <w:proofErr w:type="spellStart"/>
       <w:r>
@@ -8750,23 +8779,7 @@
           <w:sz w:val="24"/>
           <w:szCs w:val="24"/>
         </w:rPr>
-        <w:t>,</w:t>
-      </w:r>
-      <w:r>
-        <w:rPr>
-          <w:rFonts w:ascii="Arial" w:hAnsi="Arial" w:cs="Arial"/>
-          <w:sz w:val="24"/>
-          <w:szCs w:val="24"/>
-        </w:rPr>
-        <w:t xml:space="preserve"> </w:t>
-      </w:r>
-      <w:r>
-        <w:rPr>
-          <w:rFonts w:ascii="Arial" w:hAnsi="Arial" w:cs="Arial"/>
-          <w:sz w:val="24"/>
-          <w:szCs w:val="24"/>
-        </w:rPr>
-        <w:t xml:space="preserve">este último se lo conoce en </w:t>
+        <w:t xml:space="preserve">, este último se lo conoce en </w:t>
       </w:r>
       <w:proofErr w:type="spellStart"/>
       <w:r>
@@ -8864,7 +8877,23 @@
           <w:sz w:val="24"/>
           <w:szCs w:val="24"/>
         </w:rPr>
-        <w:t xml:space="preserve"> una página en la memoria cache para ser reemplaza.  </w:t>
+        <w:t xml:space="preserve"> una página en la memoria cache para ser reemplaza</w:t>
+      </w:r>
+      <w:r>
+        <w:rPr>
+          <w:rFonts w:ascii="Arial" w:hAnsi="Arial" w:cs="Arial"/>
+          <w:sz w:val="24"/>
+          <w:szCs w:val="24"/>
+        </w:rPr>
+        <w:t xml:space="preserve"> usando una distribución uniforme</w:t>
+      </w:r>
+      <w:r>
+        <w:rPr>
+          <w:rFonts w:ascii="Arial" w:hAnsi="Arial" w:cs="Arial"/>
+          <w:sz w:val="24"/>
+          <w:szCs w:val="24"/>
+        </w:rPr>
+        <w:t xml:space="preserve">.  </w:t>
       </w:r>
     </w:p>
     <w:p/>
@@ -10241,7 +10270,7 @@
           <w:b/>
         </w:rPr>
       </w:pPr>
-      <w:bookmarkStart w:id="8" w:name="_Toc396960919"/>
+      <w:bookmarkStart w:id="7" w:name="_Toc396960919"/>
       <w:r>
         <w:rPr>
           <w:b/>
@@ -10273,7 +10302,7 @@
                     <pic:cNvPicPr/>
                   </pic:nvPicPr>
                   <pic:blipFill>
-                    <a:blip r:embed="rId8">
+                    <a:blip r:embed="rId9">
                       <a:extLst>
                         <a:ext uri="{28A0092B-C50C-407E-A947-70E740481C1C}">
                           <a14:useLocalDpi xmlns:a14="http://schemas.microsoft.com/office/drawing/2010/main" val="0"/>
@@ -10308,7 +10337,7 @@
         </w:rPr>
         <w:t>Resultados</w:t>
       </w:r>
-      <w:bookmarkEnd w:id="8"/>
+      <w:bookmarkEnd w:id="7"/>
     </w:p>
     <w:p>
       <w:r>
@@ -10333,7 +10362,7 @@
                     <pic:cNvPicPr/>
                   </pic:nvPicPr>
                   <pic:blipFill>
-                    <a:blip r:embed="rId9">
+                    <a:blip r:embed="rId10">
                       <a:extLst>
                         <a:ext uri="{28A0092B-C50C-407E-A947-70E740481C1C}">
                           <a14:useLocalDpi xmlns:a14="http://schemas.microsoft.com/office/drawing/2010/main" val="0"/>
@@ -10360,8 +10389,106 @@
         </w:drawing>
       </w:r>
     </w:p>
-    <w:p/>
-    <w:p/>
+    <w:p>
+      <w:r>
+        <w:rPr>
+          <w:noProof/>
+          <w:lang w:eastAsia="es-ES"/>
+        </w:rPr>
+        <w:lastRenderedPageBreak/>
+        <w:drawing>
+          <wp:inline distT="0" distB="0" distL="0" distR="0">
+            <wp:extent cx="8892540" cy="5335270"/>
+            <wp:effectExtent l="0" t="0" r="3810" b="0"/>
+            <wp:docPr id="159" name="Imagen 159"/>
+            <wp:cNvGraphicFramePr>
+              <a:graphicFrameLocks xmlns:a="http://schemas.openxmlformats.org/drawingml/2006/main" noChangeAspect="1"/>
+            </wp:cNvGraphicFramePr>
+            <a:graphic xmlns:a="http://schemas.openxmlformats.org/drawingml/2006/main">
+              <a:graphicData uri="http://schemas.openxmlformats.org/drawingml/2006/picture">
+                <pic:pic xmlns:pic="http://schemas.openxmlformats.org/drawingml/2006/picture">
+                  <pic:nvPicPr>
+                    <pic:cNvPr id="159" name="Warm cache misses vs Cache capacity.png"/>
+                    <pic:cNvPicPr/>
+                  </pic:nvPicPr>
+                  <pic:blipFill>
+                    <a:blip r:embed="rId11">
+                      <a:extLst>
+                        <a:ext uri="{28A0092B-C50C-407E-A947-70E740481C1C}">
+                          <a14:useLocalDpi xmlns:a14="http://schemas.microsoft.com/office/drawing/2010/main" val="0"/>
+                        </a:ext>
+                      </a:extLst>
+                    </a:blip>
+                    <a:stretch>
+                      <a:fillRect/>
+                    </a:stretch>
+                  </pic:blipFill>
+                  <pic:spPr>
+                    <a:xfrm>
+                      <a:off x="0" y="0"/>
+                      <a:ext cx="8892540" cy="5335270"/>
+                    </a:xfrm>
+                    <a:prstGeom prst="rect">
+                      <a:avLst/>
+                    </a:prstGeom>
+                  </pic:spPr>
+                </pic:pic>
+              </a:graphicData>
+            </a:graphic>
+          </wp:inline>
+        </w:drawing>
+      </w:r>
+    </w:p>
+    <w:p>
+      <w:r>
+        <w:rPr>
+          <w:noProof/>
+          <w:lang w:eastAsia="es-ES"/>
+        </w:rPr>
+        <w:lastRenderedPageBreak/>
+        <w:drawing>
+          <wp:inline distT="0" distB="0" distL="0" distR="0">
+            <wp:extent cx="8892540" cy="5335270"/>
+            <wp:effectExtent l="0" t="0" r="3810" b="0"/>
+            <wp:docPr id="220" name="Imagen 220"/>
+            <wp:cNvGraphicFramePr>
+              <a:graphicFrameLocks xmlns:a="http://schemas.openxmlformats.org/drawingml/2006/main" noChangeAspect="1"/>
+            </wp:cNvGraphicFramePr>
+            <a:graphic xmlns:a="http://schemas.openxmlformats.org/drawingml/2006/main">
+              <a:graphicData uri="http://schemas.openxmlformats.org/drawingml/2006/picture">
+                <pic:pic xmlns:pic="http://schemas.openxmlformats.org/drawingml/2006/picture">
+                  <pic:nvPicPr>
+                    <pic:cNvPr id="220" name="Normalized warm cache misses vs Cache capacity.png"/>
+                    <pic:cNvPicPr/>
+                  </pic:nvPicPr>
+                  <pic:blipFill>
+                    <a:blip r:embed="rId12">
+                      <a:extLst>
+                        <a:ext uri="{28A0092B-C50C-407E-A947-70E740481C1C}">
+                          <a14:useLocalDpi xmlns:a14="http://schemas.microsoft.com/office/drawing/2010/main" val="0"/>
+                        </a:ext>
+                      </a:extLst>
+                    </a:blip>
+                    <a:stretch>
+                      <a:fillRect/>
+                    </a:stretch>
+                  </pic:blipFill>
+                  <pic:spPr>
+                    <a:xfrm>
+                      <a:off x="0" y="0"/>
+                      <a:ext cx="8892540" cy="5335270"/>
+                    </a:xfrm>
+                    <a:prstGeom prst="rect">
+                      <a:avLst/>
+                    </a:prstGeom>
+                  </pic:spPr>
+                </pic:pic>
+              </a:graphicData>
+            </a:graphic>
+          </wp:inline>
+        </w:drawing>
+      </w:r>
+    </w:p>
     <w:p/>
     <w:p/>
     <w:p/>
@@ -10389,35 +10516,153 @@
       <w:pPr>
         <w:pStyle w:val="Ttulo1"/>
       </w:pPr>
-      <w:bookmarkStart w:id="9" w:name="_Toc396960920"/>
+      <w:bookmarkStart w:id="8" w:name="_Toc396960920"/>
       <w:r>
         <w:rPr>
           <w:b/>
         </w:rPr>
         <w:lastRenderedPageBreak/>
+        <w:t xml:space="preserve">Resultados y </w:t>
+      </w:r>
+      <w:r>
+        <w:rPr>
+          <w:b/>
+        </w:rPr>
         <w:t>Conclusiones</w:t>
       </w:r>
+      <w:bookmarkEnd w:id="8"/>
+    </w:p>
+    <w:p/>
+    <w:p>
+      <w:pPr>
+        <w:pStyle w:val="Prrafodelista"/>
+        <w:numPr>
+          <w:ilvl w:val="0"/>
+          <w:numId w:val="1"/>
+        </w:numPr>
+      </w:pPr>
+      <w:r>
+        <w:t xml:space="preserve">En los gráficos se observa que a mayor capacidad de la cache es menor la cantidad de </w:t>
+      </w:r>
+      <w:proofErr w:type="spellStart"/>
+      <w:r>
+        <w:t>misses</w:t>
+      </w:r>
+      <w:proofErr w:type="spellEnd"/>
+      <w:r>
+        <w:t xml:space="preserve">. Con el </w:t>
+      </w:r>
+      <w:proofErr w:type="spellStart"/>
+      <w:r>
+        <w:t>workload</w:t>
+      </w:r>
+      <w:proofErr w:type="spellEnd"/>
+      <w:r>
+        <w:t xml:space="preserve"> utilizado no se presentó la anomalía de </w:t>
+      </w:r>
+      <w:proofErr w:type="spellStart"/>
+      <w:r>
+        <w:t>Belady</w:t>
+      </w:r>
+      <w:proofErr w:type="spellEnd"/>
+    </w:p>
+    <w:p>
+      <w:pPr>
+        <w:pStyle w:val="Prrafodelista"/>
+      </w:pPr>
+    </w:p>
+    <w:p>
+      <w:pPr>
+        <w:pStyle w:val="Prrafodelista"/>
+        <w:numPr>
+          <w:ilvl w:val="0"/>
+          <w:numId w:val="1"/>
+        </w:numPr>
+      </w:pPr>
+      <w:r>
+        <w:t xml:space="preserve">Con el uso de este </w:t>
+      </w:r>
+      <w:proofErr w:type="spellStart"/>
+      <w:r>
+        <w:t>workload</w:t>
+      </w:r>
+      <w:proofErr w:type="spellEnd"/>
+      <w:r>
+        <w:t xml:space="preserve"> no hubo una diferencia significativa de </w:t>
+      </w:r>
+      <w:proofErr w:type="spellStart"/>
+      <w:r>
+        <w:t>misses</w:t>
+      </w:r>
+      <w:proofErr w:type="spellEnd"/>
+      <w:r>
+        <w:t xml:space="preserve"> en las políticas de </w:t>
+      </w:r>
+      <w:r>
+        <w:t>des</w:t>
+      </w:r>
+      <w:r>
+        <w:t>alojamiento del LFU Y LRU.</w:t>
+      </w:r>
+    </w:p>
+    <w:p>
+      <w:pPr>
+        <w:pStyle w:val="Prrafodelista"/>
+      </w:pPr>
+    </w:p>
+    <w:p>
+      <w:pPr>
+        <w:pStyle w:val="Prrafodelista"/>
+      </w:pPr>
+    </w:p>
+    <w:p>
+      <w:pPr>
+        <w:pStyle w:val="Prrafodelista"/>
+        <w:numPr>
+          <w:ilvl w:val="0"/>
+          <w:numId w:val="1"/>
+        </w:numPr>
+      </w:pPr>
+      <w:r>
+        <w:t>A medida que la cache va creciendo aproximadam</w:t>
+      </w:r>
+      <w:bookmarkStart w:id="9" w:name="_GoBack"/>
       <w:bookmarkEnd w:id="9"/>
+      <w:r>
+        <w:t xml:space="preserve">ente a la mitad de su capacidad, las </w:t>
+      </w:r>
+      <w:r>
+        <w:t>políticas</w:t>
+      </w:r>
+      <w:r>
+        <w:t xml:space="preserve"> de  desalojo</w:t>
+      </w:r>
+      <w:r>
+        <w:t xml:space="preserve"> FIFO y RANDOM presentan una ligera dispersión de los datos.</w:t>
+      </w:r>
     </w:p>
+    <w:p/>
+    <w:p/>
+    <w:p/>
+    <w:p/>
     <w:p/>
     <w:p/>
     <w:p/>
     <w:sdt>
       <w:sdtPr>
+        <w:rPr>
+          <w:rFonts w:asciiTheme="minorHAnsi" w:eastAsiaTheme="minorHAnsi" w:hAnsiTheme="minorHAnsi" w:cstheme="minorBidi"/>
+          <w:color w:val="auto"/>
+          <w:sz w:val="22"/>
+          <w:szCs w:val="22"/>
+        </w:rPr>
         <w:id w:val="-1430572339"/>
         <w:docPartObj>
           <w:docPartGallery w:val="Bibliographies"/>
           <w:docPartUnique/>
         </w:docPartObj>
       </w:sdtPr>
-      <w:sdtEndPr>
-        <w:rPr>
-          <w:rFonts w:asciiTheme="minorHAnsi" w:eastAsiaTheme="minorHAnsi" w:hAnsiTheme="minorHAnsi" w:cstheme="minorBidi"/>
-          <w:color w:val="auto"/>
-          <w:sz w:val="22"/>
-          <w:szCs w:val="22"/>
-        </w:rPr>
-      </w:sdtEndPr>
+      <w:sdtEndPr/>
       <w:sdtContent>
         <w:p>
           <w:pPr>
@@ -10435,6 +10680,7 @@
             <w:id w:val="111145805"/>
             <w:bibliography/>
           </w:sdtPr>
+          <w:sdtEndPr/>
           <w:sdtContent>
             <w:p>
               <w:pPr>
@@ -10604,6 +10850,127 @@
     </w:sectPr>
   </w:body>
 </w:document>
+</file>
+
+<file path=word/numbering.xml><?xml version="1.0" encoding="utf-8"?>
+<w:numbering xmlns:wpc="http://schemas.microsoft.com/office/word/2010/wordprocessingCanvas" xmlns:mc="http://schemas.openxmlformats.org/markup-compatibility/2006" xmlns:o="urn:schemas-microsoft-com:office:office" xmlns:r="http://schemas.openxmlformats.org/officeDocument/2006/relationships" xmlns:m="http://schemas.openxmlformats.org/officeDocument/2006/math" xmlns:v="urn:schemas-microsoft-com:vml" xmlns:wp14="http://schemas.microsoft.com/office/word/2010/wordprocessingDrawing" xmlns:wp="http://schemas.openxmlformats.org/drawingml/2006/wordprocessingDrawing" xmlns:w10="urn:schemas-microsoft-com:office:word" xmlns:w="http://schemas.openxmlformats.org/wordprocessingml/2006/main" xmlns:w14="http://schemas.microsoft.com/office/word/2010/wordml" xmlns:w15="http://schemas.microsoft.com/office/word/2012/wordml" xmlns:wpg="http://schemas.microsoft.com/office/word/2010/wordprocessingGroup" xmlns:wpi="http://schemas.microsoft.com/office/word/2010/wordprocessingInk" xmlns:wne="http://schemas.microsoft.com/office/word/2006/wordml" xmlns:wps="http://schemas.microsoft.com/office/word/2010/wordprocessingShape" mc:Ignorable="w14 w15 wp14">
+  <w:abstractNum w:abstractNumId="0">
+    <w:nsid w:val="1506415C"/>
+    <w:multiLevelType w:val="hybridMultilevel"/>
+    <w:tmpl w:val="520CE95A"/>
+    <w:lvl w:ilvl="0" w:tplc="0C0A0001">
+      <w:start w:val="1"/>
+      <w:numFmt w:val="bullet"/>
+      <w:lvlText w:val=""/>
+      <w:lvlJc w:val="left"/>
+      <w:pPr>
+        <w:ind w:left="720" w:hanging="360"/>
+      </w:pPr>
+      <w:rPr>
+        <w:rFonts w:ascii="Symbol" w:hAnsi="Symbol" w:hint="default"/>
+      </w:rPr>
+    </w:lvl>
+    <w:lvl w:ilvl="1" w:tplc="0C0A0003" w:tentative="1">
+      <w:start w:val="1"/>
+      <w:numFmt w:val="bullet"/>
+      <w:lvlText w:val="o"/>
+      <w:lvlJc w:val="left"/>
+      <w:pPr>
+        <w:ind w:left="1440" w:hanging="360"/>
+      </w:pPr>
+      <w:rPr>
+        <w:rFonts w:ascii="Courier New" w:hAnsi="Courier New" w:cs="Courier New" w:hint="default"/>
+      </w:rPr>
+    </w:lvl>
+    <w:lvl w:ilvl="2" w:tplc="0C0A0005" w:tentative="1">
+      <w:start w:val="1"/>
+      <w:numFmt w:val="bullet"/>
+      <w:lvlText w:val=""/>
+      <w:lvlJc w:val="left"/>
+      <w:pPr>
+        <w:ind w:left="2160" w:hanging="360"/>
+      </w:pPr>
+      <w:rPr>
+        <w:rFonts w:ascii="Wingdings" w:hAnsi="Wingdings" w:hint="default"/>
+      </w:rPr>
+    </w:lvl>
+    <w:lvl w:ilvl="3" w:tplc="0C0A0001" w:tentative="1">
+      <w:start w:val="1"/>
+      <w:numFmt w:val="bullet"/>
+      <w:lvlText w:val=""/>
+      <w:lvlJc w:val="left"/>
+      <w:pPr>
+        <w:ind w:left="2880" w:hanging="360"/>
+      </w:pPr>
+      <w:rPr>
+        <w:rFonts w:ascii="Symbol" w:hAnsi="Symbol" w:hint="default"/>
+      </w:rPr>
+    </w:lvl>
+    <w:lvl w:ilvl="4" w:tplc="0C0A0003" w:tentative="1">
+      <w:start w:val="1"/>
+      <w:numFmt w:val="bullet"/>
+      <w:lvlText w:val="o"/>
+      <w:lvlJc w:val="left"/>
+      <w:pPr>
+        <w:ind w:left="3600" w:hanging="360"/>
+      </w:pPr>
+      <w:rPr>
+        <w:rFonts w:ascii="Courier New" w:hAnsi="Courier New" w:cs="Courier New" w:hint="default"/>
+      </w:rPr>
+    </w:lvl>
+    <w:lvl w:ilvl="5" w:tplc="0C0A0005" w:tentative="1">
+      <w:start w:val="1"/>
+      <w:numFmt w:val="bullet"/>
+      <w:lvlText w:val=""/>
+      <w:lvlJc w:val="left"/>
+      <w:pPr>
+        <w:ind w:left="4320" w:hanging="360"/>
+      </w:pPr>
+      <w:rPr>
+        <w:rFonts w:ascii="Wingdings" w:hAnsi="Wingdings" w:hint="default"/>
+      </w:rPr>
+    </w:lvl>
+    <w:lvl w:ilvl="6" w:tplc="0C0A0001" w:tentative="1">
+      <w:start w:val="1"/>
+      <w:numFmt w:val="bullet"/>
+      <w:lvlText w:val=""/>
+      <w:lvlJc w:val="left"/>
+      <w:pPr>
+        <w:ind w:left="5040" w:hanging="360"/>
+      </w:pPr>
+      <w:rPr>
+        <w:rFonts w:ascii="Symbol" w:hAnsi="Symbol" w:hint="default"/>
+      </w:rPr>
+    </w:lvl>
+    <w:lvl w:ilvl="7" w:tplc="0C0A0003" w:tentative="1">
+      <w:start w:val="1"/>
+      <w:numFmt w:val="bullet"/>
+      <w:lvlText w:val="o"/>
+      <w:lvlJc w:val="left"/>
+      <w:pPr>
+        <w:ind w:left="5760" w:hanging="360"/>
+      </w:pPr>
+      <w:rPr>
+        <w:rFonts w:ascii="Courier New" w:hAnsi="Courier New" w:cs="Courier New" w:hint="default"/>
+      </w:rPr>
+    </w:lvl>
+    <w:lvl w:ilvl="8" w:tplc="0C0A0005" w:tentative="1">
+      <w:start w:val="1"/>
+      <w:numFmt w:val="bullet"/>
+      <w:lvlText w:val=""/>
+      <w:lvlJc w:val="left"/>
+      <w:pPr>
+        <w:ind w:left="6480" w:hanging="360"/>
+      </w:pPr>
+      <w:rPr>
+        <w:rFonts w:ascii="Wingdings" w:hAnsi="Wingdings" w:hint="default"/>
+      </w:rPr>
+    </w:lvl>
+  </w:abstractNum>
+  <w:num w:numId="1">
+    <w:abstractNumId w:val="0"/>
+  </w:num>
+</w:numbering>
 </file>
 
 <file path=word/styles.xml><?xml version="1.0" encoding="utf-8"?>
@@ -11180,6 +11547,17 @@
     <w:unhideWhenUsed/>
     <w:rsid w:val="006107DC"/>
   </w:style>
+  <w:style w:type="paragraph" w:styleId="Prrafodelista">
+    <w:name w:val="List Paragraph"/>
+    <w:basedOn w:val="Normal"/>
+    <w:uiPriority w:val="34"/>
+    <w:qFormat/>
+    <w:rsid w:val="00A31A37"/>
+    <w:pPr>
+      <w:ind w:left="720"/>
+      <w:contextualSpacing/>
+    </w:pPr>
+  </w:style>
 </w:styles>
 </file>
 
@@ -11503,7 +11881,7 @@
 </file>
 
 <file path=customXml/itemProps2.xml><?xml version="1.0" encoding="utf-8"?>
-<ds:datastoreItem xmlns:ds="http://schemas.openxmlformats.org/officeDocument/2006/customXml" ds:itemID="{9045E7DD-8D1B-4127-90AE-CEA8BF22F3E9}">
+<ds:datastoreItem xmlns:ds="http://schemas.openxmlformats.org/officeDocument/2006/customXml" ds:itemID="{8D9FBA07-FC99-405D-8B3A-2B902604B0C9}">
   <ds:schemaRefs>
     <ds:schemaRef ds:uri="http://schemas.openxmlformats.org/officeDocument/2006/bibliography"/>
   </ds:schemaRefs>

</xml_diff>